<commit_message>
Update - Art + project + cv
General Update of the page
</commit_message>
<xml_diff>
--- a/assets/Documents/CV-Generation-DeividEduardoGuarinTovar.docx
+++ b/assets/Documents/CV-Generation-DeividEduardoGuarinTovar.docx
@@ -261,25 +261,7 @@
             <w:sz w:val="24"/>
             <w:szCs w:val="24"/>
           </w:rPr>
-          <w:t>Portaf</w:t>
-        </w:r>
-        <w:r>
-          <w:rPr>
-            <w:rStyle w:val="Hipervnculo"/>
-            <w:rFonts w:ascii="Times New Roman" w:hAnsi="Times New Roman" w:cs="Times New Roman"/>
-            <w:sz w:val="24"/>
-            <w:szCs w:val="24"/>
-          </w:rPr>
-          <w:t>o</w:t>
-        </w:r>
-        <w:r>
-          <w:rPr>
-            <w:rStyle w:val="Hipervnculo"/>
-            <w:rFonts w:ascii="Times New Roman" w:hAnsi="Times New Roman" w:cs="Times New Roman"/>
-            <w:sz w:val="24"/>
-            <w:szCs w:val="24"/>
-          </w:rPr>
-          <w:t>lio</w:t>
+          <w:t>Portafolio</w:t>
         </w:r>
       </w:hyperlink>
       <w:r>
@@ -339,6 +321,7 @@
           <w:rFonts w:ascii="Times New Roman" w:hAnsi="Times New Roman" w:cs="Times New Roman"/>
           <w:sz w:val="24"/>
           <w:szCs w:val="24"/>
+          <w:lang w:val="en-CA"/>
         </w:rPr>
       </w:pPr>
       <w:bookmarkStart w:id="0" w:name="_Hlk192776948"/>
@@ -347,6 +330,7 @@
           <w:rFonts w:ascii="Times New Roman" w:hAnsi="Times New Roman" w:cs="Times New Roman"/>
           <w:sz w:val="24"/>
           <w:szCs w:val="24"/>
+          <w:lang w:val="en-CA"/>
         </w:rPr>
         <w:t>Passionate about creating digital worlds and interactive experiences. Specialized in C# and Unity, combining programming with visual art to develop immersive games. Skilled in creativity, adaptability, and attention to detail, with a strong orientation towards teamwork and achieving results.</w:t>
       </w:r>
@@ -357,6 +341,7 @@
           <w:rFonts w:ascii="Times New Roman" w:hAnsi="Times New Roman" w:cs="Times New Roman"/>
           <w:sz w:val="24"/>
           <w:szCs w:val="24"/>
+          <w:lang w:val="en-CA"/>
         </w:rPr>
       </w:pPr>
     </w:p>
@@ -368,6 +353,7 @@
           <w:bCs/>
           <w:sz w:val="24"/>
           <w:szCs w:val="24"/>
+          <w:lang w:val="en-CA"/>
         </w:rPr>
       </w:pPr>
       <w:r>
@@ -377,6 +363,7 @@
           <w:bCs/>
           <w:sz w:val="24"/>
           <w:szCs w:val="24"/>
+          <w:lang w:val="en-CA"/>
         </w:rPr>
         <w:t>Educación</w:t>
       </w:r>
@@ -385,154 +372,13 @@
       <w:pPr>
         <w:rPr>
           <w:rFonts w:ascii="Times New Roman" w:hAnsi="Times New Roman" w:cs="Times New Roman"/>
-          <w:sz w:val="24"/>
-          <w:szCs w:val="24"/>
-        </w:rPr>
-      </w:pPr>
-      <w:r>
-        <w:rPr>
-          <w:rFonts w:ascii="Times New Roman" w:hAnsi="Times New Roman" w:cs="Times New Roman"/>
-          <w:sz w:val="24"/>
-          <w:szCs w:val="24"/>
-        </w:rPr>
-        <w:t>Generation,</w:t>
-      </w:r>
-      <w:r>
-        <w:rPr>
-          <w:rFonts w:ascii="Times New Roman" w:hAnsi="Times New Roman" w:cs="Times New Roman"/>
-          <w:sz w:val="24"/>
-          <w:szCs w:val="24"/>
-        </w:rPr>
-        <w:t xml:space="preserve"> </w:t>
-      </w:r>
-      <w:r>
-        <w:rPr>
-          <w:rFonts w:ascii="Times New Roman" w:hAnsi="Times New Roman" w:cs="Times New Roman"/>
-          <w:sz w:val="24"/>
-          <w:szCs w:val="24"/>
-        </w:rPr>
-        <w:t>Colombia</w:t>
-      </w:r>
-      <w:r>
-        <w:rPr>
-          <w:rFonts w:ascii="Times New Roman" w:hAnsi="Times New Roman" w:cs="Times New Roman"/>
-          <w:sz w:val="24"/>
-          <w:szCs w:val="24"/>
-        </w:rPr>
-        <w:t xml:space="preserve"> </w:t>
-      </w:r>
-      <w:r>
-        <w:rPr>
-          <w:rFonts w:ascii="Times New Roman" w:hAnsi="Times New Roman" w:cs="Times New Roman"/>
-          <w:sz w:val="24"/>
-          <w:szCs w:val="24"/>
-        </w:rPr>
-        <w:tab/>
-      </w:r>
-      <w:r>
-        <w:rPr>
-          <w:rFonts w:ascii="Times New Roman" w:hAnsi="Times New Roman" w:cs="Times New Roman"/>
-          <w:sz w:val="24"/>
-          <w:szCs w:val="24"/>
-        </w:rPr>
-        <w:tab/>
-      </w:r>
-      <w:r>
-        <w:rPr>
-          <w:rFonts w:ascii="Times New Roman" w:hAnsi="Times New Roman" w:cs="Times New Roman"/>
-          <w:sz w:val="24"/>
-          <w:szCs w:val="24"/>
-        </w:rPr>
-        <w:tab/>
-      </w:r>
-      <w:r>
-        <w:rPr>
-          <w:rFonts w:ascii="Times New Roman" w:hAnsi="Times New Roman" w:cs="Times New Roman"/>
-          <w:sz w:val="24"/>
-          <w:szCs w:val="24"/>
-        </w:rPr>
-        <w:tab/>
-      </w:r>
-      <w:r>
-        <w:rPr>
-          <w:rFonts w:ascii="Times New Roman" w:hAnsi="Times New Roman" w:cs="Times New Roman"/>
-          <w:sz w:val="24"/>
-          <w:szCs w:val="24"/>
-        </w:rPr>
-        <w:tab/>
-      </w:r>
-      <w:r>
-        <w:rPr>
-          <w:rFonts w:ascii="Times New Roman" w:hAnsi="Times New Roman" w:cs="Times New Roman"/>
-          <w:sz w:val="24"/>
-          <w:szCs w:val="24"/>
-        </w:rPr>
-        <w:tab/>
-      </w:r>
-      <w:r>
-        <w:rPr>
-          <w:rFonts w:ascii="Times New Roman" w:hAnsi="Times New Roman" w:cs="Times New Roman"/>
-          <w:sz w:val="24"/>
-          <w:szCs w:val="24"/>
-        </w:rPr>
-        <w:t xml:space="preserve">        </w:t>
-      </w:r>
-      <w:r>
-        <w:rPr>
-          <w:rFonts w:ascii="Times New Roman" w:hAnsi="Times New Roman" w:cs="Times New Roman"/>
-          <w:sz w:val="24"/>
-          <w:szCs w:val="24"/>
-        </w:rPr>
-        <w:t xml:space="preserve">   January</w:t>
-      </w:r>
-      <w:r>
-        <w:rPr>
-          <w:rFonts w:ascii="Times New Roman" w:hAnsi="Times New Roman" w:cs="Times New Roman"/>
-          <w:sz w:val="24"/>
-          <w:szCs w:val="24"/>
-        </w:rPr>
-        <w:t xml:space="preserve"> </w:t>
-      </w:r>
-      <w:r>
-        <w:rPr>
-          <w:rFonts w:ascii="Times New Roman" w:hAnsi="Times New Roman" w:cs="Times New Roman"/>
-          <w:sz w:val="24"/>
-          <w:szCs w:val="24"/>
-        </w:rPr>
-        <w:t>2024</w:t>
-      </w:r>
-      <w:r>
-        <w:rPr>
-          <w:rFonts w:ascii="Times New Roman" w:hAnsi="Times New Roman" w:cs="Times New Roman"/>
-          <w:sz w:val="24"/>
-          <w:szCs w:val="24"/>
-        </w:rPr>
-        <w:t xml:space="preserve"> </w:t>
-      </w:r>
-      <w:r>
-        <w:rPr>
-          <w:rFonts w:ascii="Times New Roman" w:hAnsi="Times New Roman" w:cs="Times New Roman"/>
-          <w:sz w:val="24"/>
-          <w:szCs w:val="24"/>
-        </w:rPr>
-        <w:t>–</w:t>
-      </w:r>
-      <w:r>
-        <w:rPr>
-          <w:rFonts w:ascii="Times New Roman" w:hAnsi="Times New Roman" w:cs="Times New Roman"/>
-          <w:sz w:val="24"/>
-          <w:szCs w:val="24"/>
-        </w:rPr>
-        <w:t xml:space="preserve"> </w:t>
-      </w:r>
-      <w:r>
-        <w:rPr>
-          <w:rFonts w:ascii="Times New Roman" w:hAnsi="Times New Roman" w:cs="Times New Roman"/>
-          <w:sz w:val="24"/>
-          <w:szCs w:val="24"/>
-        </w:rPr>
-        <w:t>Present</w:t>
-      </w:r>
+          <w:b/>
+          <w:bCs/>
+          <w:sz w:val="24"/>
+          <w:szCs w:val="24"/>
+          <w:lang w:val="en-CA"/>
+        </w:rPr>
+      </w:pPr>
     </w:p>
     <w:p>
       <w:pPr>
@@ -540,47 +386,170 @@
           <w:rFonts w:ascii="Times New Roman" w:hAnsi="Times New Roman" w:cs="Times New Roman"/>
           <w:sz w:val="24"/>
           <w:szCs w:val="24"/>
-        </w:rPr>
-      </w:pPr>
-      <w:r>
-        <w:rPr>
-          <w:rFonts w:ascii="Times New Roman" w:hAnsi="Times New Roman" w:cs="Times New Roman"/>
-          <w:sz w:val="24"/>
-          <w:szCs w:val="24"/>
-        </w:rPr>
-        <w:t>Junior</w:t>
-      </w:r>
-      <w:r>
-        <w:rPr>
-          <w:rFonts w:ascii="Times New Roman" w:hAnsi="Times New Roman" w:cs="Times New Roman"/>
-          <w:sz w:val="24"/>
-          <w:szCs w:val="24"/>
-        </w:rPr>
-        <w:t xml:space="preserve"> </w:t>
-      </w:r>
-      <w:r>
-        <w:rPr>
-          <w:rFonts w:ascii="Times New Roman" w:hAnsi="Times New Roman" w:cs="Times New Roman"/>
-          <w:sz w:val="24"/>
-          <w:szCs w:val="24"/>
-        </w:rPr>
-        <w:t>Unity</w:t>
-      </w:r>
-      <w:r>
-        <w:rPr>
-          <w:rFonts w:ascii="Times New Roman" w:hAnsi="Times New Roman" w:cs="Times New Roman"/>
-          <w:sz w:val="24"/>
-          <w:szCs w:val="24"/>
-        </w:rPr>
-        <w:t xml:space="preserve"> </w:t>
-      </w:r>
-      <w:r>
-        <w:rPr>
-          <w:rFonts w:ascii="Times New Roman" w:hAnsi="Times New Roman" w:cs="Times New Roman"/>
-          <w:sz w:val="24"/>
-          <w:szCs w:val="24"/>
-        </w:rPr>
-        <w:t>Developer</w:t>
+          <w:lang w:val="en-CA"/>
+        </w:rPr>
+      </w:pPr>
+      <w:r>
+        <w:rPr>
+          <w:rFonts w:ascii="Times New Roman" w:hAnsi="Times New Roman" w:cs="Times New Roman"/>
+          <w:sz w:val="24"/>
+          <w:szCs w:val="24"/>
+          <w:lang w:val="en-CA"/>
+        </w:rPr>
+        <w:t>Generation,</w:t>
+      </w:r>
+      <w:r>
+        <w:rPr>
+          <w:rFonts w:ascii="Times New Roman" w:hAnsi="Times New Roman" w:cs="Times New Roman"/>
+          <w:sz w:val="24"/>
+          <w:szCs w:val="24"/>
+          <w:lang w:val="en-CA"/>
+        </w:rPr>
+        <w:t xml:space="preserve"> </w:t>
+      </w:r>
+      <w:r>
+        <w:rPr>
+          <w:rFonts w:ascii="Times New Roman" w:hAnsi="Times New Roman" w:cs="Times New Roman"/>
+          <w:sz w:val="24"/>
+          <w:szCs w:val="24"/>
+          <w:lang w:val="en-CA"/>
+        </w:rPr>
+        <w:t>Colombia</w:t>
+      </w:r>
+      <w:r>
+        <w:rPr>
+          <w:rFonts w:ascii="Times New Roman" w:hAnsi="Times New Roman" w:cs="Times New Roman"/>
+          <w:sz w:val="24"/>
+          <w:szCs w:val="24"/>
+          <w:lang w:val="en-CA"/>
+        </w:rPr>
+        <w:t xml:space="preserve"> </w:t>
+      </w:r>
+      <w:r>
+        <w:rPr>
+          <w:rFonts w:ascii="Times New Roman" w:hAnsi="Times New Roman" w:cs="Times New Roman"/>
+          <w:sz w:val="24"/>
+          <w:szCs w:val="24"/>
+          <w:lang w:val="en-CA"/>
+        </w:rPr>
+        <w:tab/>
+      </w:r>
+      <w:r>
+        <w:rPr>
+          <w:rFonts w:ascii="Times New Roman" w:hAnsi="Times New Roman" w:cs="Times New Roman"/>
+          <w:sz w:val="24"/>
+          <w:szCs w:val="24"/>
+          <w:lang w:val="en-CA"/>
+        </w:rPr>
+        <w:tab/>
+      </w:r>
+      <w:r>
+        <w:rPr>
+          <w:rFonts w:ascii="Times New Roman" w:hAnsi="Times New Roman" w:cs="Times New Roman"/>
+          <w:sz w:val="24"/>
+          <w:szCs w:val="24"/>
+          <w:lang w:val="en-CA"/>
+        </w:rPr>
+        <w:tab/>
+      </w:r>
+      <w:r>
+        <w:rPr>
+          <w:rFonts w:ascii="Times New Roman" w:hAnsi="Times New Roman" w:cs="Times New Roman"/>
+          <w:sz w:val="24"/>
+          <w:szCs w:val="24"/>
+          <w:lang w:val="en-CA"/>
+        </w:rPr>
+        <w:tab/>
+      </w:r>
+      <w:r>
+        <w:rPr>
+          <w:rFonts w:ascii="Times New Roman" w:hAnsi="Times New Roman" w:cs="Times New Roman"/>
+          <w:sz w:val="24"/>
+          <w:szCs w:val="24"/>
+          <w:lang w:val="en-CA"/>
+        </w:rPr>
+        <w:tab/>
+      </w:r>
+      <w:r>
+        <w:rPr>
+          <w:rFonts w:ascii="Times New Roman" w:hAnsi="Times New Roman" w:cs="Times New Roman"/>
+          <w:sz w:val="24"/>
+          <w:szCs w:val="24"/>
+          <w:lang w:val="en-CA"/>
+        </w:rPr>
+        <w:tab/>
+      </w:r>
+      <w:r>
+        <w:rPr>
+          <w:rFonts w:ascii="Times New Roman" w:hAnsi="Times New Roman" w:cs="Times New Roman"/>
+          <w:sz w:val="24"/>
+          <w:szCs w:val="24"/>
+          <w:lang w:val="en-CA"/>
+        </w:rPr>
+        <w:t xml:space="preserve">        </w:t>
+      </w:r>
+      <w:r>
+        <w:rPr>
+          <w:rFonts w:ascii="Times New Roman" w:hAnsi="Times New Roman" w:cs="Times New Roman"/>
+          <w:sz w:val="24"/>
+          <w:szCs w:val="24"/>
+          <w:lang w:val="en-CA"/>
+        </w:rPr>
+        <w:t xml:space="preserve">   January</w:t>
+      </w:r>
+      <w:r>
+        <w:rPr>
+          <w:rFonts w:ascii="Times New Roman" w:hAnsi="Times New Roman" w:cs="Times New Roman"/>
+          <w:sz w:val="24"/>
+          <w:szCs w:val="24"/>
+          <w:lang w:val="en-CA"/>
+        </w:rPr>
+        <w:t xml:space="preserve"> </w:t>
+      </w:r>
+      <w:r>
+        <w:rPr>
+          <w:rFonts w:ascii="Times New Roman" w:hAnsi="Times New Roman" w:cs="Times New Roman"/>
+          <w:sz w:val="24"/>
+          <w:szCs w:val="24"/>
+          <w:lang w:val="en-CA"/>
+        </w:rPr>
+        <w:t>2024</w:t>
+      </w:r>
+      <w:r>
+        <w:rPr>
+          <w:rFonts w:ascii="Times New Roman" w:hAnsi="Times New Roman" w:cs="Times New Roman"/>
+          <w:sz w:val="24"/>
+          <w:szCs w:val="24"/>
+          <w:lang w:val="en-CA"/>
+        </w:rPr>
+        <w:t xml:space="preserve"> </w:t>
+      </w:r>
+      <w:r>
+        <w:rPr>
+          <w:rFonts w:ascii="Times New Roman" w:hAnsi="Times New Roman" w:cs="Times New Roman"/>
+          <w:sz w:val="24"/>
+          <w:szCs w:val="24"/>
+          <w:lang w:val="en-CA"/>
+        </w:rPr>
+        <w:t>–</w:t>
+      </w:r>
+      <w:r>
+        <w:rPr>
+          <w:rFonts w:ascii="Times New Roman" w:hAnsi="Times New Roman" w:cs="Times New Roman"/>
+          <w:sz w:val="24"/>
+          <w:szCs w:val="24"/>
+          <w:lang w:val="en-CA"/>
+        </w:rPr>
+        <w:t xml:space="preserve"> </w:t>
+      </w:r>
+      <w:r>
+        <w:rPr>
+          <w:rFonts w:ascii="Times New Roman" w:hAnsi="Times New Roman" w:cs="Times New Roman"/>
+          <w:sz w:val="24"/>
+          <w:szCs w:val="24"/>
+          <w:lang w:val="en-CA"/>
+        </w:rPr>
+        <w:t>Present</w:t>
       </w:r>
     </w:p>
     <w:p>
@@ -589,167 +558,53 @@
           <w:rFonts w:ascii="Times New Roman" w:hAnsi="Times New Roman" w:cs="Times New Roman"/>
           <w:sz w:val="24"/>
           <w:szCs w:val="24"/>
-        </w:rPr>
-      </w:pPr>
-      <w:r>
-        <w:rPr>
-          <w:rFonts w:ascii="Times New Roman" w:hAnsi="Times New Roman" w:cs="Times New Roman"/>
-          <w:sz w:val="24"/>
-          <w:szCs w:val="24"/>
-        </w:rPr>
-        <w:t>SENA,</w:t>
-      </w:r>
-      <w:r>
-        <w:rPr>
-          <w:rFonts w:ascii="Times New Roman" w:hAnsi="Times New Roman" w:cs="Times New Roman"/>
-          <w:sz w:val="24"/>
-          <w:szCs w:val="24"/>
-        </w:rPr>
-        <w:t xml:space="preserve"> </w:t>
-      </w:r>
-      <w:r>
-        <w:rPr>
-          <w:rFonts w:ascii="Times New Roman" w:hAnsi="Times New Roman" w:cs="Times New Roman"/>
-          <w:sz w:val="24"/>
-          <w:szCs w:val="24"/>
-        </w:rPr>
-        <w:t>Colombia</w:t>
-      </w:r>
-      <w:r>
-        <w:rPr>
-          <w:rFonts w:ascii="Times New Roman" w:hAnsi="Times New Roman" w:cs="Times New Roman"/>
-          <w:sz w:val="24"/>
-          <w:szCs w:val="24"/>
-        </w:rPr>
-        <w:t xml:space="preserve"> </w:t>
-      </w:r>
-      <w:r>
-        <w:rPr>
-          <w:rFonts w:ascii="Times New Roman" w:hAnsi="Times New Roman" w:cs="Times New Roman"/>
-          <w:sz w:val="24"/>
-          <w:szCs w:val="24"/>
-        </w:rPr>
-        <w:tab/>
-      </w:r>
-      <w:r>
-        <w:rPr>
-          <w:rFonts w:ascii="Times New Roman" w:hAnsi="Times New Roman" w:cs="Times New Roman"/>
-          <w:sz w:val="24"/>
-          <w:szCs w:val="24"/>
-        </w:rPr>
-        <w:tab/>
-      </w:r>
-      <w:r>
-        <w:rPr>
-          <w:rFonts w:ascii="Times New Roman" w:hAnsi="Times New Roman" w:cs="Times New Roman"/>
-          <w:sz w:val="24"/>
-          <w:szCs w:val="24"/>
-        </w:rPr>
-        <w:tab/>
-      </w:r>
-      <w:r>
-        <w:rPr>
-          <w:rFonts w:ascii="Times New Roman" w:hAnsi="Times New Roman" w:cs="Times New Roman"/>
-          <w:sz w:val="24"/>
-          <w:szCs w:val="24"/>
-        </w:rPr>
-        <w:tab/>
-      </w:r>
-      <w:r>
-        <w:rPr>
-          <w:rFonts w:ascii="Times New Roman" w:hAnsi="Times New Roman" w:cs="Times New Roman"/>
-          <w:sz w:val="24"/>
-          <w:szCs w:val="24"/>
-        </w:rPr>
-        <w:tab/>
-      </w:r>
-      <w:r>
-        <w:rPr>
-          <w:rFonts w:ascii="Times New Roman" w:hAnsi="Times New Roman" w:cs="Times New Roman"/>
-          <w:sz w:val="24"/>
-          <w:szCs w:val="24"/>
-        </w:rPr>
-        <w:tab/>
-      </w:r>
-      <w:r>
-        <w:rPr>
-          <w:rFonts w:ascii="Times New Roman" w:hAnsi="Times New Roman" w:cs="Times New Roman"/>
-          <w:sz w:val="24"/>
-          <w:szCs w:val="24"/>
-        </w:rPr>
-        <w:tab/>
-      </w:r>
-      <w:r>
-        <w:rPr>
-          <w:rFonts w:ascii="Times New Roman" w:hAnsi="Times New Roman" w:cs="Times New Roman"/>
-          <w:sz w:val="24"/>
-          <w:szCs w:val="24"/>
-        </w:rPr>
-        <w:t xml:space="preserve">        </w:t>
-      </w:r>
-      <w:r>
-        <w:rPr>
-          <w:rFonts w:ascii="Times New Roman" w:hAnsi="Times New Roman" w:cs="Times New Roman"/>
-          <w:sz w:val="24"/>
-          <w:szCs w:val="24"/>
-        </w:rPr>
-        <w:t xml:space="preserve">        M</w:t>
-      </w:r>
-      <w:r>
-        <w:rPr>
-          <w:rFonts w:ascii="Times New Roman" w:hAnsi="Times New Roman" w:cs="Times New Roman"/>
-          <w:sz w:val="24"/>
-          <w:szCs w:val="24"/>
-        </w:rPr>
-        <w:t>ay</w:t>
-      </w:r>
-      <w:r>
-        <w:rPr>
-          <w:rFonts w:ascii="Times New Roman" w:hAnsi="Times New Roman" w:cs="Times New Roman"/>
-          <w:sz w:val="24"/>
-          <w:szCs w:val="24"/>
-        </w:rPr>
-        <w:t xml:space="preserve"> </w:t>
-      </w:r>
-      <w:r>
-        <w:rPr>
-          <w:rFonts w:ascii="Times New Roman" w:hAnsi="Times New Roman" w:cs="Times New Roman"/>
-          <w:sz w:val="24"/>
-          <w:szCs w:val="24"/>
-        </w:rPr>
-        <w:t>2024</w:t>
-      </w:r>
-      <w:r>
-        <w:rPr>
-          <w:rFonts w:ascii="Times New Roman" w:hAnsi="Times New Roman" w:cs="Times New Roman"/>
-          <w:sz w:val="24"/>
-          <w:szCs w:val="24"/>
-        </w:rPr>
-        <w:t xml:space="preserve"> </w:t>
-      </w:r>
-      <w:r>
-        <w:rPr>
-          <w:rFonts w:ascii="Times New Roman" w:hAnsi="Times New Roman" w:cs="Times New Roman"/>
-          <w:sz w:val="24"/>
-          <w:szCs w:val="24"/>
-        </w:rPr>
-        <w:t>–</w:t>
-      </w:r>
-      <w:r>
-        <w:rPr>
-          <w:rFonts w:ascii="Times New Roman" w:hAnsi="Times New Roman" w:cs="Times New Roman"/>
-          <w:sz w:val="24"/>
-          <w:szCs w:val="24"/>
-        </w:rPr>
-        <w:t xml:space="preserve"> </w:t>
-      </w:r>
-      <w:r>
-        <w:rPr>
-          <w:rFonts w:ascii="Times New Roman" w:hAnsi="Times New Roman" w:cs="Times New Roman"/>
-          <w:sz w:val="24"/>
-          <w:szCs w:val="24"/>
-        </w:rPr>
-        <w:t>Present</w:t>
+          <w:lang w:val="en-CA"/>
+        </w:rPr>
+      </w:pPr>
+      <w:r>
+        <w:rPr>
+          <w:rFonts w:ascii="Times New Roman" w:hAnsi="Times New Roman" w:cs="Times New Roman"/>
+          <w:sz w:val="24"/>
+          <w:szCs w:val="24"/>
+          <w:lang w:val="en-CA"/>
+        </w:rPr>
+        <w:t>Junior</w:t>
+      </w:r>
+      <w:r>
+        <w:rPr>
+          <w:rFonts w:ascii="Times New Roman" w:hAnsi="Times New Roman" w:cs="Times New Roman"/>
+          <w:sz w:val="24"/>
+          <w:szCs w:val="24"/>
+          <w:lang w:val="en-CA"/>
+        </w:rPr>
+        <w:t xml:space="preserve"> </w:t>
+      </w:r>
+      <w:r>
+        <w:rPr>
+          <w:rFonts w:ascii="Times New Roman" w:hAnsi="Times New Roman" w:cs="Times New Roman"/>
+          <w:sz w:val="24"/>
+          <w:szCs w:val="24"/>
+          <w:lang w:val="en-CA"/>
+        </w:rPr>
+        <w:t>Unity</w:t>
+      </w:r>
+      <w:r>
+        <w:rPr>
+          <w:rFonts w:ascii="Times New Roman" w:hAnsi="Times New Roman" w:cs="Times New Roman"/>
+          <w:sz w:val="24"/>
+          <w:szCs w:val="24"/>
+          <w:lang w:val="en-CA"/>
+        </w:rPr>
+        <w:t xml:space="preserve"> </w:t>
+      </w:r>
+      <w:r>
+        <w:rPr>
+          <w:rFonts w:ascii="Times New Roman" w:hAnsi="Times New Roman" w:cs="Times New Roman"/>
+          <w:sz w:val="24"/>
+          <w:szCs w:val="24"/>
+          <w:lang w:val="en-CA"/>
+        </w:rPr>
+        <w:t>Developer</w:t>
       </w:r>
     </w:p>
     <w:p>
@@ -758,13 +613,205 @@
           <w:rFonts w:ascii="Times New Roman" w:hAnsi="Times New Roman" w:cs="Times New Roman"/>
           <w:sz w:val="24"/>
           <w:szCs w:val="24"/>
-        </w:rPr>
-      </w:pPr>
-      <w:r>
-        <w:rPr>
-          <w:rFonts w:ascii="Times New Roman" w:hAnsi="Times New Roman" w:cs="Times New Roman"/>
-          <w:sz w:val="24"/>
-          <w:szCs w:val="24"/>
+          <w:lang w:val="en-CA"/>
+        </w:rPr>
+      </w:pPr>
+      <w:r>
+        <w:rPr>
+          <w:rFonts w:ascii="Times New Roman" w:hAnsi="Times New Roman" w:cs="Times New Roman"/>
+          <w:sz w:val="24"/>
+          <w:szCs w:val="24"/>
+          <w:lang w:val="en-CA"/>
+        </w:rPr>
+        <w:t>SENA,</w:t>
+      </w:r>
+      <w:r>
+        <w:rPr>
+          <w:rFonts w:ascii="Times New Roman" w:hAnsi="Times New Roman" w:cs="Times New Roman"/>
+          <w:sz w:val="24"/>
+          <w:szCs w:val="24"/>
+          <w:lang w:val="en-CA"/>
+        </w:rPr>
+        <w:t xml:space="preserve"> </w:t>
+      </w:r>
+      <w:r>
+        <w:rPr>
+          <w:rFonts w:ascii="Times New Roman" w:hAnsi="Times New Roman" w:cs="Times New Roman"/>
+          <w:sz w:val="24"/>
+          <w:szCs w:val="24"/>
+          <w:lang w:val="en-CA"/>
+        </w:rPr>
+        <w:t>Colombia</w:t>
+      </w:r>
+      <w:r>
+        <w:rPr>
+          <w:rFonts w:ascii="Times New Roman" w:hAnsi="Times New Roman" w:cs="Times New Roman"/>
+          <w:sz w:val="24"/>
+          <w:szCs w:val="24"/>
+          <w:lang w:val="en-CA"/>
+        </w:rPr>
+        <w:t xml:space="preserve"> </w:t>
+      </w:r>
+      <w:r>
+        <w:rPr>
+          <w:rFonts w:ascii="Times New Roman" w:hAnsi="Times New Roman" w:cs="Times New Roman"/>
+          <w:sz w:val="24"/>
+          <w:szCs w:val="24"/>
+          <w:lang w:val="en-CA"/>
+        </w:rPr>
+        <w:tab/>
+      </w:r>
+      <w:r>
+        <w:rPr>
+          <w:rFonts w:ascii="Times New Roman" w:hAnsi="Times New Roman" w:cs="Times New Roman"/>
+          <w:sz w:val="24"/>
+          <w:szCs w:val="24"/>
+          <w:lang w:val="en-CA"/>
+        </w:rPr>
+        <w:tab/>
+      </w:r>
+      <w:r>
+        <w:rPr>
+          <w:rFonts w:ascii="Times New Roman" w:hAnsi="Times New Roman" w:cs="Times New Roman"/>
+          <w:sz w:val="24"/>
+          <w:szCs w:val="24"/>
+          <w:lang w:val="en-CA"/>
+        </w:rPr>
+        <w:tab/>
+      </w:r>
+      <w:r>
+        <w:rPr>
+          <w:rFonts w:ascii="Times New Roman" w:hAnsi="Times New Roman" w:cs="Times New Roman"/>
+          <w:sz w:val="24"/>
+          <w:szCs w:val="24"/>
+          <w:lang w:val="en-CA"/>
+        </w:rPr>
+        <w:tab/>
+      </w:r>
+      <w:r>
+        <w:rPr>
+          <w:rFonts w:ascii="Times New Roman" w:hAnsi="Times New Roman" w:cs="Times New Roman"/>
+          <w:sz w:val="24"/>
+          <w:szCs w:val="24"/>
+          <w:lang w:val="en-CA"/>
+        </w:rPr>
+        <w:tab/>
+      </w:r>
+      <w:r>
+        <w:rPr>
+          <w:rFonts w:ascii="Times New Roman" w:hAnsi="Times New Roman" w:cs="Times New Roman"/>
+          <w:sz w:val="24"/>
+          <w:szCs w:val="24"/>
+          <w:lang w:val="en-CA"/>
+        </w:rPr>
+        <w:tab/>
+      </w:r>
+      <w:r>
+        <w:rPr>
+          <w:rFonts w:ascii="Times New Roman" w:hAnsi="Times New Roman" w:cs="Times New Roman"/>
+          <w:sz w:val="24"/>
+          <w:szCs w:val="24"/>
+          <w:lang w:val="en-CA"/>
+        </w:rPr>
+        <w:tab/>
+      </w:r>
+      <w:r>
+        <w:rPr>
+          <w:rFonts w:ascii="Times New Roman" w:hAnsi="Times New Roman" w:cs="Times New Roman"/>
+          <w:sz w:val="24"/>
+          <w:szCs w:val="24"/>
+          <w:lang w:val="en-CA"/>
+        </w:rPr>
+        <w:t xml:space="preserve">        </w:t>
+      </w:r>
+      <w:r>
+        <w:rPr>
+          <w:rFonts w:ascii="Times New Roman" w:hAnsi="Times New Roman" w:cs="Times New Roman"/>
+          <w:sz w:val="24"/>
+          <w:szCs w:val="24"/>
+          <w:lang w:val="en-CA"/>
+        </w:rPr>
+        <w:t xml:space="preserve">        M</w:t>
+      </w:r>
+      <w:r>
+        <w:rPr>
+          <w:rFonts w:ascii="Times New Roman" w:hAnsi="Times New Roman" w:cs="Times New Roman"/>
+          <w:sz w:val="24"/>
+          <w:szCs w:val="24"/>
+          <w:lang w:val="en-CA"/>
+        </w:rPr>
+        <w:t>ay</w:t>
+      </w:r>
+      <w:r>
+        <w:rPr>
+          <w:rFonts w:ascii="Times New Roman" w:hAnsi="Times New Roman" w:cs="Times New Roman"/>
+          <w:sz w:val="24"/>
+          <w:szCs w:val="24"/>
+          <w:lang w:val="en-CA"/>
+        </w:rPr>
+        <w:t xml:space="preserve"> </w:t>
+      </w:r>
+      <w:r>
+        <w:rPr>
+          <w:rFonts w:ascii="Times New Roman" w:hAnsi="Times New Roman" w:cs="Times New Roman"/>
+          <w:sz w:val="24"/>
+          <w:szCs w:val="24"/>
+          <w:lang w:val="en-CA"/>
+        </w:rPr>
+        <w:t>2024</w:t>
+      </w:r>
+      <w:r>
+        <w:rPr>
+          <w:rFonts w:ascii="Times New Roman" w:hAnsi="Times New Roman" w:cs="Times New Roman"/>
+          <w:sz w:val="24"/>
+          <w:szCs w:val="24"/>
+          <w:lang w:val="en-CA"/>
+        </w:rPr>
+        <w:t xml:space="preserve"> </w:t>
+      </w:r>
+      <w:r>
+        <w:rPr>
+          <w:rFonts w:ascii="Times New Roman" w:hAnsi="Times New Roman" w:cs="Times New Roman"/>
+          <w:sz w:val="24"/>
+          <w:szCs w:val="24"/>
+          <w:lang w:val="en-CA"/>
+        </w:rPr>
+        <w:t>–</w:t>
+      </w:r>
+      <w:r>
+        <w:rPr>
+          <w:rFonts w:ascii="Times New Roman" w:hAnsi="Times New Roman" w:cs="Times New Roman"/>
+          <w:sz w:val="24"/>
+          <w:szCs w:val="24"/>
+          <w:lang w:val="en-CA"/>
+        </w:rPr>
+        <w:t xml:space="preserve"> </w:t>
+      </w:r>
+      <w:r>
+        <w:rPr>
+          <w:rFonts w:ascii="Times New Roman" w:hAnsi="Times New Roman" w:cs="Times New Roman"/>
+          <w:sz w:val="24"/>
+          <w:szCs w:val="24"/>
+          <w:lang w:val="en-CA"/>
+        </w:rPr>
+        <w:t>Present</w:t>
+      </w:r>
+    </w:p>
+    <w:p>
+      <w:pPr>
+        <w:rPr>
+          <w:rFonts w:ascii="Times New Roman" w:hAnsi="Times New Roman" w:cs="Times New Roman"/>
+          <w:sz w:val="24"/>
+          <w:szCs w:val="24"/>
+          <w:lang w:val="en-CA"/>
+        </w:rPr>
+      </w:pPr>
+      <w:r>
+        <w:rPr>
+          <w:rFonts w:ascii="Times New Roman" w:hAnsi="Times New Roman" w:cs="Times New Roman"/>
+          <w:sz w:val="24"/>
+          <w:szCs w:val="24"/>
+          <w:lang w:val="en-CA"/>
         </w:rPr>
         <w:t>Software Programming Technician</w:t>
       </w:r>
@@ -773,6 +820,7 @@
           <w:rFonts w:ascii="Times New Roman" w:hAnsi="Times New Roman" w:cs="Times New Roman"/>
           <w:sz w:val="24"/>
           <w:szCs w:val="24"/>
+          <w:lang w:val="en-CA"/>
         </w:rPr>
         <w:br/>
         <w:t>SENA,</w:t>
@@ -782,14 +830,16 @@
           <w:rFonts w:ascii="Times New Roman" w:hAnsi="Times New Roman" w:cs="Times New Roman"/>
           <w:sz w:val="24"/>
           <w:szCs w:val="24"/>
-        </w:rPr>
-        <w:t xml:space="preserve"> </w:t>
-      </w:r>
-      <w:r>
-        <w:rPr>
-          <w:rFonts w:ascii="Times New Roman" w:hAnsi="Times New Roman" w:cs="Times New Roman"/>
-          <w:sz w:val="24"/>
-          <w:szCs w:val="24"/>
+          <w:lang w:val="en-CA"/>
+        </w:rPr>
+        <w:t xml:space="preserve"> </w:t>
+      </w:r>
+      <w:r>
+        <w:rPr>
+          <w:rFonts w:ascii="Times New Roman" w:hAnsi="Times New Roman" w:cs="Times New Roman"/>
+          <w:sz w:val="24"/>
+          <w:szCs w:val="24"/>
+          <w:lang w:val="en-CA"/>
         </w:rPr>
         <w:t>Colombia</w:t>
       </w:r>
@@ -798,14 +848,16 @@
           <w:rFonts w:ascii="Times New Roman" w:hAnsi="Times New Roman" w:cs="Times New Roman"/>
           <w:sz w:val="24"/>
           <w:szCs w:val="24"/>
-        </w:rPr>
-        <w:t xml:space="preserve"> </w:t>
-      </w:r>
-      <w:r>
-        <w:rPr>
-          <w:rFonts w:ascii="Times New Roman" w:hAnsi="Times New Roman" w:cs="Times New Roman"/>
-          <w:sz w:val="24"/>
-          <w:szCs w:val="24"/>
+          <w:lang w:val="en-CA"/>
+        </w:rPr>
+        <w:t xml:space="preserve"> </w:t>
+      </w:r>
+      <w:r>
+        <w:rPr>
+          <w:rFonts w:ascii="Times New Roman" w:hAnsi="Times New Roman" w:cs="Times New Roman"/>
+          <w:sz w:val="24"/>
+          <w:szCs w:val="24"/>
+          <w:lang w:val="en-CA"/>
         </w:rPr>
         <w:tab/>
       </w:r>
@@ -814,6 +866,7 @@
           <w:rFonts w:ascii="Times New Roman" w:hAnsi="Times New Roman" w:cs="Times New Roman"/>
           <w:sz w:val="24"/>
           <w:szCs w:val="24"/>
+          <w:lang w:val="en-CA"/>
         </w:rPr>
         <w:tab/>
       </w:r>
@@ -822,6 +875,7 @@
           <w:rFonts w:ascii="Times New Roman" w:hAnsi="Times New Roman" w:cs="Times New Roman"/>
           <w:sz w:val="24"/>
           <w:szCs w:val="24"/>
+          <w:lang w:val="en-CA"/>
         </w:rPr>
         <w:tab/>
       </w:r>
@@ -830,6 +884,7 @@
           <w:rFonts w:ascii="Times New Roman" w:hAnsi="Times New Roman" w:cs="Times New Roman"/>
           <w:sz w:val="24"/>
           <w:szCs w:val="24"/>
+          <w:lang w:val="en-CA"/>
         </w:rPr>
         <w:tab/>
       </w:r>
@@ -838,6 +893,7 @@
           <w:rFonts w:ascii="Times New Roman" w:hAnsi="Times New Roman" w:cs="Times New Roman"/>
           <w:sz w:val="24"/>
           <w:szCs w:val="24"/>
+          <w:lang w:val="en-CA"/>
         </w:rPr>
         <w:tab/>
       </w:r>
@@ -846,6 +902,7 @@
           <w:rFonts w:ascii="Times New Roman" w:hAnsi="Times New Roman" w:cs="Times New Roman"/>
           <w:sz w:val="24"/>
           <w:szCs w:val="24"/>
+          <w:lang w:val="en-CA"/>
         </w:rPr>
         <w:tab/>
       </w:r>
@@ -854,6 +911,7 @@
           <w:rFonts w:ascii="Times New Roman" w:hAnsi="Times New Roman" w:cs="Times New Roman"/>
           <w:sz w:val="24"/>
           <w:szCs w:val="24"/>
+          <w:lang w:val="en-CA"/>
         </w:rPr>
         <w:tab/>
       </w:r>
@@ -862,6 +920,7 @@
           <w:rFonts w:ascii="Times New Roman" w:hAnsi="Times New Roman" w:cs="Times New Roman"/>
           <w:sz w:val="24"/>
           <w:szCs w:val="24"/>
+          <w:lang w:val="en-CA"/>
         </w:rPr>
         <w:t xml:space="preserve">        </w:t>
       </w:r>
@@ -870,6 +929,7 @@
           <w:rFonts w:ascii="Times New Roman" w:hAnsi="Times New Roman" w:cs="Times New Roman"/>
           <w:sz w:val="24"/>
           <w:szCs w:val="24"/>
+          <w:lang w:val="en-CA"/>
         </w:rPr>
         <w:t>January</w:t>
       </w:r>
@@ -878,14 +938,16 @@
           <w:rFonts w:ascii="Times New Roman" w:hAnsi="Times New Roman" w:cs="Times New Roman"/>
           <w:sz w:val="24"/>
           <w:szCs w:val="24"/>
-        </w:rPr>
-        <w:t xml:space="preserve"> </w:t>
-      </w:r>
-      <w:r>
-        <w:rPr>
-          <w:rFonts w:ascii="Times New Roman" w:hAnsi="Times New Roman" w:cs="Times New Roman"/>
-          <w:sz w:val="24"/>
-          <w:szCs w:val="24"/>
+          <w:lang w:val="en-CA"/>
+        </w:rPr>
+        <w:t xml:space="preserve"> </w:t>
+      </w:r>
+      <w:r>
+        <w:rPr>
+          <w:rFonts w:ascii="Times New Roman" w:hAnsi="Times New Roman" w:cs="Times New Roman"/>
+          <w:sz w:val="24"/>
+          <w:szCs w:val="24"/>
+          <w:lang w:val="en-CA"/>
         </w:rPr>
         <w:t>2024</w:t>
       </w:r>
@@ -894,6 +956,7 @@
           <w:rFonts w:ascii="Times New Roman" w:hAnsi="Times New Roman" w:cs="Times New Roman"/>
           <w:sz w:val="24"/>
           <w:szCs w:val="24"/>
+          <w:lang w:val="en-CA"/>
         </w:rPr>
         <w:t>–</w:t>
       </w:r>
@@ -902,6 +965,7 @@
           <w:rFonts w:ascii="Times New Roman" w:hAnsi="Times New Roman" w:cs="Times New Roman"/>
           <w:sz w:val="24"/>
           <w:szCs w:val="24"/>
+          <w:lang w:val="en-CA"/>
         </w:rPr>
         <w:t>May</w:t>
       </w:r>
@@ -910,14 +974,16 @@
           <w:rFonts w:ascii="Times New Roman" w:hAnsi="Times New Roman" w:cs="Times New Roman"/>
           <w:sz w:val="24"/>
           <w:szCs w:val="24"/>
-        </w:rPr>
-        <w:t xml:space="preserve"> </w:t>
-      </w:r>
-      <w:r>
-        <w:rPr>
-          <w:rFonts w:ascii="Times New Roman" w:hAnsi="Times New Roman" w:cs="Times New Roman"/>
-          <w:sz w:val="24"/>
-          <w:szCs w:val="24"/>
+          <w:lang w:val="en-CA"/>
+        </w:rPr>
+        <w:t xml:space="preserve"> </w:t>
+      </w:r>
+      <w:r>
+        <w:rPr>
+          <w:rFonts w:ascii="Times New Roman" w:hAnsi="Times New Roman" w:cs="Times New Roman"/>
+          <w:sz w:val="24"/>
+          <w:szCs w:val="24"/>
+          <w:lang w:val="en-CA"/>
         </w:rPr>
         <w:t>2024</w:t>
       </w:r>
@@ -928,13 +994,15 @@
           <w:rFonts w:ascii="Times New Roman" w:hAnsi="Times New Roman" w:cs="Times New Roman"/>
           <w:sz w:val="24"/>
           <w:szCs w:val="24"/>
-        </w:rPr>
-      </w:pPr>
-      <w:r>
-        <w:rPr>
-          <w:rFonts w:ascii="Times New Roman" w:hAnsi="Times New Roman" w:cs="Times New Roman"/>
-          <w:sz w:val="24"/>
-          <w:szCs w:val="24"/>
+          <w:lang w:val="en-CA"/>
+        </w:rPr>
+      </w:pPr>
+      <w:r>
+        <w:rPr>
+          <w:rFonts w:ascii="Times New Roman" w:hAnsi="Times New Roman" w:cs="Times New Roman"/>
+          <w:sz w:val="24"/>
+          <w:szCs w:val="24"/>
+          <w:lang w:val="en-CA"/>
         </w:rPr>
         <w:t>Character Illustration in Digital Media</w:t>
       </w:r>
@@ -945,6 +1013,7 @@
           <w:rFonts w:ascii="Times New Roman" w:hAnsi="Times New Roman" w:cs="Times New Roman"/>
           <w:sz w:val="24"/>
           <w:szCs w:val="24"/>
+          <w:lang w:val="en-CA"/>
         </w:rPr>
       </w:pPr>
     </w:p>
@@ -956,6 +1025,7 @@
           <w:bCs/>
           <w:sz w:val="24"/>
           <w:szCs w:val="24"/>
+          <w:lang w:val="en-CA"/>
         </w:rPr>
       </w:pPr>
       <w:r>
@@ -965,6 +1035,7 @@
           <w:bCs/>
           <w:sz w:val="24"/>
           <w:szCs w:val="24"/>
+          <w:lang w:val="en-CA"/>
         </w:rPr>
         <w:t>Work Experience</w:t>
       </w:r>
@@ -973,12 +1044,25 @@
       <w:pPr>
         <w:rPr>
           <w:rFonts w:ascii="Times New Roman" w:hAnsi="Times New Roman" w:cs="Times New Roman"/>
+          <w:b/>
+          <w:bCs/>
+          <w:sz w:val="24"/>
+          <w:szCs w:val="24"/>
+          <w:lang w:val="en-CA"/>
+        </w:rPr>
+      </w:pPr>
+    </w:p>
+    <w:p>
+      <w:pPr>
+        <w:rPr>
+          <w:rFonts w:ascii="Times New Roman" w:hAnsi="Times New Roman" w:cs="Times New Roman"/>
           <w:sz w:val="24"/>
           <w:szCs w:val="24"/>
           <w:lang w:val="en-CA"/>
         </w:rPr>
       </w:pPr>
       <w:hyperlink r:id="rId12" w:anchor="!/about" w:history="1">
+        <w:proofErr w:type="spellStart"/>
         <w:r>
           <w:rPr>
             <w:rStyle w:val="Hipervnculo"/>
@@ -989,32 +1073,9 @@
             <w:szCs w:val="24"/>
             <w:lang w:val="en-CA"/>
           </w:rPr>
-          <w:t>NeuroCu</w:t>
+          <w:t>NeuroCube</w:t>
         </w:r>
-        <w:r>
-          <w:rPr>
-            <w:rStyle w:val="Hipervnculo"/>
-            <w:rFonts w:ascii="Times New Roman" w:hAnsi="Times New Roman" w:cs="Times New Roman"/>
-            <w:b/>
-            <w:bCs/>
-            <w:sz w:val="24"/>
-            <w:szCs w:val="24"/>
-            <w:lang w:val="en-CA"/>
-          </w:rPr>
-          <w:t>b</w:t>
-        </w:r>
-        <w:r>
-          <w:rPr>
-            <w:rStyle w:val="Hipervnculo"/>
-            <w:rFonts w:ascii="Times New Roman" w:hAnsi="Times New Roman" w:cs="Times New Roman"/>
-            <w:b/>
-            <w:bCs/>
-            <w:sz w:val="24"/>
-            <w:szCs w:val="24"/>
-            <w:lang w:val="en-CA"/>
-          </w:rPr>
-          <w:t>e</w:t>
-        </w:r>
+        <w:proofErr w:type="spellEnd"/>
       </w:hyperlink>
       <w:r>
         <w:rPr>
@@ -1251,13 +1312,15 @@
           <w:rFonts w:ascii="Times New Roman" w:hAnsi="Times New Roman" w:cs="Times New Roman"/>
           <w:sz w:val="24"/>
           <w:szCs w:val="24"/>
-        </w:rPr>
-      </w:pPr>
-      <w:r>
-        <w:rPr>
-          <w:rFonts w:ascii="Times New Roman" w:hAnsi="Times New Roman" w:cs="Times New Roman"/>
-          <w:sz w:val="24"/>
-          <w:szCs w:val="24"/>
+          <w:lang w:val="en-CA"/>
+        </w:rPr>
+      </w:pPr>
+      <w:r>
+        <w:rPr>
+          <w:rFonts w:ascii="Times New Roman" w:hAnsi="Times New Roman" w:cs="Times New Roman"/>
+          <w:sz w:val="24"/>
+          <w:szCs w:val="24"/>
+          <w:lang w:val="en-CA"/>
         </w:rPr>
         <w:t>Optimized gameplay and level design in Roblox Studio, achieving over 17,000 visits and 655 favorites on the platform.</w:t>
       </w:r>
@@ -1268,6 +1331,7 @@
           <w:rFonts w:ascii="Times New Roman" w:hAnsi="Times New Roman" w:cs="Times New Roman"/>
           <w:sz w:val="24"/>
           <w:szCs w:val="24"/>
+          <w:lang w:val="en-CA"/>
         </w:rPr>
       </w:pPr>
     </w:p>
@@ -1279,6 +1343,7 @@
           <w:bCs/>
           <w:sz w:val="24"/>
           <w:szCs w:val="24"/>
+          <w:lang w:val="en-CA"/>
         </w:rPr>
       </w:pPr>
       <w:r>
@@ -1288,6 +1353,7 @@
           <w:bCs/>
           <w:sz w:val="24"/>
           <w:szCs w:val="24"/>
+          <w:lang w:val="en-CA"/>
         </w:rPr>
         <w:t>Pro</w:t>
       </w:r>
@@ -1298,9 +1364,22 @@
           <w:bCs/>
           <w:sz w:val="24"/>
           <w:szCs w:val="24"/>
+          <w:lang w:val="en-CA"/>
         </w:rPr>
         <w:t>jects</w:t>
       </w:r>
+    </w:p>
+    <w:p>
+      <w:pPr>
+        <w:rPr>
+          <w:rFonts w:ascii="Times New Roman" w:hAnsi="Times New Roman" w:cs="Times New Roman"/>
+          <w:b/>
+          <w:bCs/>
+          <w:sz w:val="24"/>
+          <w:szCs w:val="24"/>
+          <w:lang w:val="en-CA"/>
+        </w:rPr>
+      </w:pPr>
     </w:p>
     <w:p>
       <w:pPr>
@@ -1561,6 +1640,7 @@
           <w:rFonts w:ascii="Times New Roman" w:hAnsi="Times New Roman" w:cs="Times New Roman"/>
           <w:sz w:val="24"/>
           <w:szCs w:val="24"/>
+          <w:u w:val="single"/>
           <w:lang w:val="en-CA"/>
         </w:rPr>
       </w:pPr>
@@ -1580,7 +1660,27 @@
           <w:szCs w:val="24"/>
           <w:lang w:val="en-CA"/>
         </w:rPr>
-        <w:t>Implemented progression and trading mechanics, improving replayability and depth.</w:t>
+        <w:t xml:space="preserve">Implemented progression and trading mechanics, improving </w:t>
+      </w:r>
+      <w:proofErr w:type="spellStart"/>
+      <w:r>
+        <w:rPr>
+          <w:rFonts w:ascii="Times New Roman" w:hAnsi="Times New Roman" w:cs="Times New Roman"/>
+          <w:sz w:val="24"/>
+          <w:szCs w:val="24"/>
+          <w:lang w:val="en-CA"/>
+        </w:rPr>
+        <w:t>replayability</w:t>
+      </w:r>
+      <w:proofErr w:type="spellEnd"/>
+      <w:r>
+        <w:rPr>
+          <w:rFonts w:ascii="Times New Roman" w:hAnsi="Times New Roman" w:cs="Times New Roman"/>
+          <w:sz w:val="24"/>
+          <w:szCs w:val="24"/>
+          <w:lang w:val="en-CA"/>
+        </w:rPr>
+        <w:t xml:space="preserve"> and depth.</w:t>
       </w:r>
     </w:p>
     <w:p>
@@ -1589,212 +1689,10 @@
           <w:rFonts w:ascii="Times New Roman" w:hAnsi="Times New Roman" w:cs="Times New Roman"/>
           <w:sz w:val="24"/>
           <w:szCs w:val="24"/>
+          <w:lang w:val="en-CA"/>
         </w:rPr>
       </w:pPr>
       <w:hyperlink r:id="rId14" w:history="1">
-        <w:r>
-          <w:rPr>
-            <w:rStyle w:val="Hipervnculo"/>
-            <w:rFonts w:ascii="Times New Roman" w:hAnsi="Times New Roman" w:cs="Times New Roman"/>
-            <w:b/>
-            <w:bCs/>
-            <w:sz w:val="24"/>
-            <w:szCs w:val="24"/>
-          </w:rPr>
-          <w:t>Memories Remain</w:t>
-        </w:r>
-      </w:hyperlink>
-      <w:r>
-        <w:rPr>
-          <w:rFonts w:ascii="Times New Roman" w:hAnsi="Times New Roman" w:cs="Times New Roman"/>
-          <w:b/>
-          <w:bCs/>
-          <w:sz w:val="24"/>
-          <w:szCs w:val="24"/>
-        </w:rPr>
-        <w:t xml:space="preserve"> </w:t>
-      </w:r>
-      <w:r>
-        <w:rPr>
-          <w:rFonts w:ascii="Times New Roman" w:hAnsi="Times New Roman" w:cs="Times New Roman"/>
-          <w:b/>
-          <w:bCs/>
-          <w:sz w:val="24"/>
-          <w:szCs w:val="24"/>
-        </w:rPr>
-        <w:tab/>
-      </w:r>
-      <w:r>
-        <w:rPr>
-          <w:rFonts w:ascii="Times New Roman" w:hAnsi="Times New Roman" w:cs="Times New Roman"/>
-          <w:b/>
-          <w:bCs/>
-          <w:sz w:val="24"/>
-          <w:szCs w:val="24"/>
-        </w:rPr>
-        <w:tab/>
-      </w:r>
-      <w:r>
-        <w:rPr>
-          <w:rFonts w:ascii="Times New Roman" w:hAnsi="Times New Roman" w:cs="Times New Roman"/>
-          <w:b/>
-          <w:bCs/>
-          <w:sz w:val="24"/>
-          <w:szCs w:val="24"/>
-        </w:rPr>
-        <w:tab/>
-      </w:r>
-      <w:r>
-        <w:rPr>
-          <w:rFonts w:ascii="Times New Roman" w:hAnsi="Times New Roman" w:cs="Times New Roman"/>
-          <w:b/>
-          <w:bCs/>
-          <w:sz w:val="24"/>
-          <w:szCs w:val="24"/>
-        </w:rPr>
-        <w:tab/>
-      </w:r>
-      <w:r>
-        <w:rPr>
-          <w:rFonts w:ascii="Times New Roman" w:hAnsi="Times New Roman" w:cs="Times New Roman"/>
-          <w:b/>
-          <w:bCs/>
-          <w:sz w:val="24"/>
-          <w:szCs w:val="24"/>
-        </w:rPr>
-        <w:tab/>
-      </w:r>
-      <w:r>
-        <w:rPr>
-          <w:rFonts w:ascii="Times New Roman" w:hAnsi="Times New Roman" w:cs="Times New Roman"/>
-          <w:b/>
-          <w:bCs/>
-          <w:sz w:val="24"/>
-          <w:szCs w:val="24"/>
-        </w:rPr>
-        <w:tab/>
-      </w:r>
-      <w:r>
-        <w:rPr>
-          <w:rFonts w:ascii="Times New Roman" w:hAnsi="Times New Roman" w:cs="Times New Roman"/>
-          <w:b/>
-          <w:bCs/>
-          <w:sz w:val="24"/>
-          <w:szCs w:val="24"/>
-        </w:rPr>
-        <w:tab/>
-        <w:t xml:space="preserve">     </w:t>
-      </w:r>
-      <w:r>
-        <w:rPr>
-          <w:rFonts w:ascii="Times New Roman" w:hAnsi="Times New Roman" w:cs="Times New Roman"/>
-          <w:sz w:val="24"/>
-          <w:szCs w:val="24"/>
-        </w:rPr>
-        <w:t xml:space="preserve">March </w:t>
-      </w:r>
-      <w:r>
-        <w:rPr>
-          <w:rFonts w:ascii="Times New Roman" w:hAnsi="Times New Roman" w:cs="Times New Roman"/>
-          <w:sz w:val="24"/>
-          <w:szCs w:val="24"/>
-        </w:rPr>
-        <w:t>2024</w:t>
-      </w:r>
-      <w:r>
-        <w:rPr>
-          <w:rFonts w:ascii="Times New Roman" w:hAnsi="Times New Roman" w:cs="Times New Roman"/>
-          <w:sz w:val="24"/>
-          <w:szCs w:val="24"/>
-        </w:rPr>
-        <w:t xml:space="preserve"> </w:t>
-      </w:r>
-      <w:r>
-        <w:rPr>
-          <w:rFonts w:ascii="Times New Roman" w:hAnsi="Times New Roman" w:cs="Times New Roman"/>
-          <w:sz w:val="24"/>
-          <w:szCs w:val="24"/>
-        </w:rPr>
-        <w:t>–</w:t>
-      </w:r>
-      <w:r>
-        <w:rPr>
-          <w:rFonts w:ascii="Times New Roman" w:hAnsi="Times New Roman" w:cs="Times New Roman"/>
-          <w:sz w:val="24"/>
-          <w:szCs w:val="24"/>
-        </w:rPr>
-        <w:t xml:space="preserve"> </w:t>
-      </w:r>
-      <w:r>
-        <w:rPr>
-          <w:rFonts w:ascii="Times New Roman" w:hAnsi="Times New Roman" w:cs="Times New Roman"/>
-          <w:sz w:val="24"/>
-          <w:szCs w:val="24"/>
-        </w:rPr>
-        <w:t>March 2024</w:t>
-      </w:r>
-    </w:p>
-    <w:p>
-      <w:pPr>
-        <w:rPr>
-          <w:rFonts w:ascii="Times New Roman" w:hAnsi="Times New Roman" w:cs="Times New Roman"/>
-          <w:b/>
-          <w:bCs/>
-          <w:sz w:val="24"/>
-          <w:szCs w:val="24"/>
-        </w:rPr>
-      </w:pPr>
-      <w:r>
-        <w:rPr>
-          <w:rFonts w:ascii="Times New Roman" w:hAnsi="Times New Roman" w:cs="Times New Roman"/>
-          <w:b/>
-          <w:bCs/>
-          <w:sz w:val="24"/>
-          <w:szCs w:val="24"/>
-        </w:rPr>
-        <w:t>Game Developer &amp; 2D Artist</w:t>
-      </w:r>
-    </w:p>
-    <w:p>
-      <w:pPr>
-        <w:rPr>
-          <w:rFonts w:ascii="Times New Roman" w:hAnsi="Times New Roman" w:cs="Times New Roman"/>
-          <w:sz w:val="24"/>
-          <w:szCs w:val="24"/>
-          <w:lang w:val="en-CA"/>
-        </w:rPr>
-      </w:pPr>
-      <w:r>
-        <w:rPr>
-          <w:rFonts w:ascii="Times New Roman" w:hAnsi="Times New Roman" w:cs="Times New Roman"/>
-          <w:sz w:val="24"/>
-          <w:szCs w:val="24"/>
-          <w:lang w:val="en-CA"/>
-        </w:rPr>
-        <w:t xml:space="preserve">• </w:t>
-      </w:r>
-      <w:r>
-        <w:rPr>
-          <w:rFonts w:ascii="Times New Roman" w:hAnsi="Times New Roman" w:cs="Times New Roman"/>
-          <w:sz w:val="24"/>
-          <w:szCs w:val="24"/>
-          <w:lang w:val="en-CA"/>
-        </w:rPr>
-        <w:t xml:space="preserve">Created promotional illustrations and additional art assets. </w:t>
-      </w:r>
-    </w:p>
-    <w:p>
-      <w:pPr>
-        <w:rPr>
-          <w:rFonts w:ascii="Times New Roman" w:hAnsi="Times New Roman" w:cs="Times New Roman"/>
-          <w:b/>
-          <w:bCs/>
-          <w:sz w:val="24"/>
-          <w:szCs w:val="24"/>
-          <w:lang w:val="en-CA"/>
-        </w:rPr>
-      </w:pPr>
-      <w:hyperlink r:id="rId15" w:history="1">
         <w:r>
           <w:rPr>
             <w:rStyle w:val="Hipervnculo"/>
@@ -1805,11 +1703,12 @@
             <w:szCs w:val="24"/>
             <w:lang w:val="en-CA"/>
           </w:rPr>
-          <w:t>Don't Break It</w:t>
+          <w:t>Arepa</w:t>
         </w:r>
       </w:hyperlink>
       <w:r>
         <w:rPr>
+          <w:rStyle w:val="Hipervnculo"/>
           <w:rFonts w:ascii="Times New Roman" w:hAnsi="Times New Roman" w:cs="Times New Roman"/>
           <w:b/>
           <w:bCs/>
@@ -1817,10 +1716,11 @@
           <w:szCs w:val="24"/>
           <w:lang w:val="en-CA"/>
         </w:rPr>
-        <w:t xml:space="preserve"> </w:t>
-      </w:r>
-      <w:r>
-        <w:rPr>
+        <w:t xml:space="preserve"> Rush</w:t>
+      </w:r>
+      <w:r>
+        <w:rPr>
+          <w:rStyle w:val="Hipervnculo"/>
           <w:rFonts w:ascii="Times New Roman" w:hAnsi="Times New Roman" w:cs="Times New Roman"/>
           <w:b/>
           <w:bCs/>
@@ -1839,7 +1739,7 @@
           <w:szCs w:val="24"/>
           <w:lang w:val="en-CA"/>
         </w:rPr>
-        <w:tab/>
+        <w:t xml:space="preserve"> </w:t>
       </w:r>
       <w:r>
         <w:rPr>
@@ -1895,6 +1795,28 @@
           <w:lang w:val="en-CA"/>
         </w:rPr>
         <w:tab/>
+      </w:r>
+      <w:r>
+        <w:rPr>
+          <w:rFonts w:ascii="Times New Roman" w:hAnsi="Times New Roman" w:cs="Times New Roman"/>
+          <w:b/>
+          <w:bCs/>
+          <w:sz w:val="24"/>
+          <w:szCs w:val="24"/>
+          <w:lang w:val="en-CA"/>
+        </w:rPr>
+        <w:tab/>
+      </w:r>
+      <w:r>
+        <w:rPr>
+          <w:rFonts w:ascii="Times New Roman" w:hAnsi="Times New Roman" w:cs="Times New Roman"/>
+          <w:b/>
+          <w:bCs/>
+          <w:sz w:val="24"/>
+          <w:szCs w:val="24"/>
+          <w:lang w:val="en-CA"/>
+        </w:rPr>
+        <w:tab/>
         <w:t xml:space="preserve">     </w:t>
       </w:r>
       <w:r>
@@ -1904,7 +1826,43 @@
           <w:szCs w:val="24"/>
           <w:lang w:val="en-CA"/>
         </w:rPr>
-        <w:t>March 2024 – March 2024</w:t>
+        <w:t xml:space="preserve">March </w:t>
+      </w:r>
+      <w:r>
+        <w:rPr>
+          <w:rFonts w:ascii="Times New Roman" w:hAnsi="Times New Roman" w:cs="Times New Roman"/>
+          <w:sz w:val="24"/>
+          <w:szCs w:val="24"/>
+          <w:lang w:val="en-CA"/>
+        </w:rPr>
+        <w:t>202</w:t>
+      </w:r>
+      <w:r>
+        <w:rPr>
+          <w:rFonts w:ascii="Times New Roman" w:hAnsi="Times New Roman" w:cs="Times New Roman"/>
+          <w:sz w:val="24"/>
+          <w:szCs w:val="24"/>
+          <w:lang w:val="en-CA"/>
+        </w:rPr>
+        <w:t>5</w:t>
+      </w:r>
+      <w:r>
+        <w:rPr>
+          <w:rFonts w:ascii="Times New Roman" w:hAnsi="Times New Roman" w:cs="Times New Roman"/>
+          <w:sz w:val="24"/>
+          <w:szCs w:val="24"/>
+          <w:lang w:val="en-CA"/>
+        </w:rPr>
+        <w:t xml:space="preserve"> – March 202</w:t>
+      </w:r>
+      <w:r>
+        <w:rPr>
+          <w:rFonts w:ascii="Times New Roman" w:hAnsi="Times New Roman" w:cs="Times New Roman"/>
+          <w:sz w:val="24"/>
+          <w:szCs w:val="24"/>
+          <w:lang w:val="en-CA"/>
+        </w:rPr>
+        <w:t>5</w:t>
       </w:r>
     </w:p>
     <w:p>
@@ -1915,6 +1873,7 @@
           <w:bCs/>
           <w:sz w:val="24"/>
           <w:szCs w:val="24"/>
+          <w:lang w:val="en-CA"/>
         </w:rPr>
       </w:pPr>
       <w:r>
@@ -1924,8 +1883,31 @@
           <w:bCs/>
           <w:sz w:val="24"/>
           <w:szCs w:val="24"/>
-        </w:rPr>
-        <w:t>Game Developer &amp; Designer</w:t>
+          <w:lang w:val="en-CA"/>
+        </w:rPr>
+        <w:t xml:space="preserve">Illustrator, Rigger </w:t>
+      </w:r>
+      <w:r>
+        <w:rPr>
+          <w:rFonts w:ascii="Times New Roman" w:hAnsi="Times New Roman" w:cs="Times New Roman"/>
+          <w:b/>
+          <w:bCs/>
+          <w:sz w:val="24"/>
+          <w:szCs w:val="24"/>
+          <w:lang w:val="en-CA"/>
+        </w:rPr>
+        <w:t>&amp;</w:t>
+      </w:r>
+      <w:r>
+        <w:rPr>
+          <w:rFonts w:ascii="Times New Roman" w:hAnsi="Times New Roman" w:cs="Times New Roman"/>
+          <w:b/>
+          <w:bCs/>
+          <w:sz w:val="24"/>
+          <w:szCs w:val="24"/>
+          <w:lang w:val="en-CA"/>
+        </w:rPr>
+        <w:t xml:space="preserve"> 3D Artist</w:t>
       </w:r>
     </w:p>
     <w:p>
@@ -1953,7 +1935,53 @@
           <w:szCs w:val="24"/>
           <w:lang w:val="en-CA"/>
         </w:rPr>
-        <w:t>Created all 3D assets, animations and art.</w:t>
+        <w:t xml:space="preserve">Created </w:t>
+      </w:r>
+      <w:r>
+        <w:rPr>
+          <w:rFonts w:ascii="Times New Roman" w:hAnsi="Times New Roman" w:cs="Times New Roman"/>
+          <w:sz w:val="24"/>
+          <w:szCs w:val="24"/>
+          <w:lang w:val="en-CA"/>
+        </w:rPr>
+        <w:t>key 3D models, illustrations, UI elements, and HDR environments.</w:t>
+      </w:r>
+    </w:p>
+    <w:p>
+      <w:pPr>
+        <w:rPr>
+          <w:rFonts w:ascii="Times New Roman" w:hAnsi="Times New Roman" w:cs="Times New Roman"/>
+          <w:sz w:val="24"/>
+          <w:szCs w:val="24"/>
+          <w:lang w:val="en-CA"/>
+        </w:rPr>
+      </w:pPr>
+      <w:r>
+        <w:rPr>
+          <w:rFonts w:ascii="Times New Roman" w:hAnsi="Times New Roman" w:cs="Times New Roman"/>
+          <w:sz w:val="24"/>
+          <w:szCs w:val="24"/>
+          <w:lang w:val="en-CA"/>
+        </w:rPr>
+        <w:t>•</w:t>
+      </w:r>
+      <w:r>
+        <w:rPr>
+          <w:rFonts w:ascii="Times New Roman" w:hAnsi="Times New Roman" w:cs="Times New Roman"/>
+          <w:sz w:val="24"/>
+          <w:szCs w:val="24"/>
+          <w:lang w:val="en-CA"/>
+        </w:rPr>
+        <w:t xml:space="preserve"> Rigged characters for animation a</w:t>
+      </w:r>
+      <w:r>
+        <w:rPr>
+          <w:rFonts w:ascii="Times New Roman" w:hAnsi="Times New Roman" w:cs="Times New Roman"/>
+          <w:sz w:val="24"/>
+          <w:szCs w:val="24"/>
+          <w:lang w:val="en-CA"/>
+        </w:rPr>
+        <w:t>nd collaborated with teammates to ensure cohesive visual across all assets.</w:t>
       </w:r>
     </w:p>
     <w:p>
@@ -2274,12 +2302,12 @@
       <w:bookmarkEnd w:id="0"/>
     </w:p>
     <w:sectPr>
-      <w:headerReference w:type="even" r:id="rId16"/>
-      <w:headerReference w:type="default" r:id="rId17"/>
-      <w:footerReference w:type="even" r:id="rId18"/>
-      <w:footerReference w:type="default" r:id="rId19"/>
-      <w:headerReference w:type="first" r:id="rId20"/>
-      <w:footerReference w:type="first" r:id="rId21"/>
+      <w:headerReference w:type="even" r:id="rId15"/>
+      <w:headerReference w:type="default" r:id="rId16"/>
+      <w:footerReference w:type="even" r:id="rId17"/>
+      <w:footerReference w:type="default" r:id="rId18"/>
+      <w:headerReference w:type="first" r:id="rId19"/>
+      <w:footerReference w:type="first" r:id="rId20"/>
       <w:pgSz w:w="12240" w:h="15840"/>
       <w:pgMar w:top="1418" w:right="1418" w:bottom="1418" w:left="1418" w:header="720" w:footer="720" w:gutter="0"/>
       <w:pgNumType w:start="1"/>
@@ -5040,28 +5068,28 @@
 </file>
 
 <file path=customXml/item1.xml><?xml version="1.0" encoding="utf-8"?>
-<b:Sources xmlns:b="http://schemas.openxmlformats.org/officeDocument/2006/bibliography" xmlns="http://schemas.openxmlformats.org/officeDocument/2006/bibliography" SelectedStyle="\APASixthEditionOfficeOnline.xsl" StyleName="APA" Version="6"/>
-</file>
-
-<file path=customXml/item2.xml><?xml version="1.0" encoding="utf-8"?>
 <go:gDocsCustomXmlDataStorage xmlns:go="http://customooxmlschemas.google.com/" xmlns:r="http://schemas.openxmlformats.org/officeDocument/2006/relationships" uri="GoogleDocsCustomDataVersion2">
   <go:docsCustomData xmlns:go="http://customooxmlschemas.google.com/" roundtripDataSignature="AMtx7miBejkHzdNFRt3FGI+SrFMs8dqV2Q==">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</go:docsCustomData>
 </go:gDocsCustomXmlDataStorage>
 </file>
 
-<file path=customXml/itemProps1.xml><?xml version="1.0" encoding="utf-8"?>
-<ds:datastoreItem xmlns:ds="http://schemas.openxmlformats.org/officeDocument/2006/customXml" ds:itemID="{B25F88E4-F7AA-4651-9801-D46F20FDF115}">
-  <ds:schemaRefs>
-    <ds:schemaRef ds:uri="http://schemas.openxmlformats.org/officeDocument/2006/bibliography"/>
-  </ds:schemaRefs>
-</ds:datastoreItem>
+<file path=customXml/item2.xml><?xml version="1.0" encoding="utf-8"?>
+<b:Sources xmlns:b="http://schemas.openxmlformats.org/officeDocument/2006/bibliography" xmlns="http://schemas.openxmlformats.org/officeDocument/2006/bibliography" SelectedStyle="\APASixthEditionOfficeOnline.xsl" StyleName="APA" Version="6"/>
 </file>
 
-<file path=customXml/itemProps2.xml><?xml version="1.0" encoding="utf-8"?>
+<file path=customXml/itemProps1.xml><?xml version="1.0" encoding="utf-8"?>
 <ds:datastoreItem xmlns:ds="http://schemas.openxmlformats.org/officeDocument/2006/customXml" ds:itemID="{11111111-1234-1234-1234-123412341234}">
   <ds:schemaRefs>
     <ds:schemaRef ds:uri="http://customooxmlschemas.google.com/"/>
     <ds:schemaRef ds:uri="http://schemas.openxmlformats.org/officeDocument/2006/relationships"/>
   </ds:schemaRefs>
 </ds:datastoreItem>
+</file>
+
+<file path=customXml/itemProps2.xml><?xml version="1.0" encoding="utf-8"?>
+<ds:datastoreItem xmlns:ds="http://schemas.openxmlformats.org/officeDocument/2006/customXml" ds:itemID="{B25F88E4-F7AA-4651-9801-D46F20FDF115}">
+  <ds:schemaRefs>
+    <ds:schemaRef ds:uri="http://schemas.openxmlformats.org/officeDocument/2006/bibliography"/>
+  </ds:schemaRefs>
+</ds:datastoreItem>
 </file>
</xml_diff>